<commit_message>
Se agrega cambios en el informe
</commit_message>
<xml_diff>
--- a/Informe de analisis.docx
+++ b/Informe de analisis.docx
@@ -594,8 +594,6 @@
       <w:pPr>
         <w:rPr>
           <w:rFonts w:ascii="Times New Roman" w:hAnsi="Times New Roman" w:cs="Times New Roman"/>
-          <w:b/>
-          <w:bCs/>
           <w:sz w:val="26"/>
           <w:szCs w:val="26"/>
         </w:rPr>
@@ -668,107 +666,108 @@
           <w:sz w:val="26"/>
           <w:szCs w:val="26"/>
         </w:rPr>
-        <w:t>Uso de 74HC595</w:t>
-      </w:r>
-    </w:p>
-    <w:p>
-      <w:pPr>
-        <w:rPr>
-          <w:rFonts w:ascii="Times New Roman" w:hAnsi="Times New Roman" w:cs="Times New Roman"/>
-          <w:sz w:val="26"/>
-          <w:szCs w:val="26"/>
-        </w:rPr>
-      </w:pPr>
-      <w:r>
-        <w:rPr>
-          <w:rFonts w:ascii="Times New Roman" w:hAnsi="Times New Roman" w:cs="Times New Roman"/>
-          <w:sz w:val="26"/>
-          <w:szCs w:val="26"/>
-        </w:rPr>
-        <w:t xml:space="preserve">Empezamos eligiendo el registro de desplazamiento 74HC595 debido a su capacidad para controlar múltiples </w:t>
-      </w:r>
-      <w:proofErr w:type="spellStart"/>
-      <w:r>
-        <w:rPr>
-          <w:rFonts w:ascii="Times New Roman" w:hAnsi="Times New Roman" w:cs="Times New Roman"/>
-          <w:sz w:val="26"/>
-          <w:szCs w:val="26"/>
-        </w:rPr>
-        <w:t>LEDs</w:t>
-      </w:r>
-      <w:proofErr w:type="spellEnd"/>
-      <w:r>
-        <w:rPr>
-          <w:rFonts w:ascii="Times New Roman" w:hAnsi="Times New Roman" w:cs="Times New Roman"/>
-          <w:sz w:val="26"/>
-          <w:szCs w:val="26"/>
-        </w:rPr>
-        <w:t xml:space="preserve"> con solo unos pocos pines de salida de Arduino. Esto nos permite ahorrar pines y simplificar la conexión.</w:t>
-      </w:r>
-    </w:p>
-    <w:p>
-      <w:pPr>
-        <w:rPr>
-          <w:rFonts w:ascii="Times New Roman" w:hAnsi="Times New Roman" w:cs="Times New Roman"/>
-          <w:sz w:val="26"/>
-          <w:szCs w:val="26"/>
-        </w:rPr>
-      </w:pPr>
-    </w:p>
-    <w:p>
-      <w:pPr>
-        <w:rPr>
-          <w:rFonts w:ascii="Times New Roman" w:hAnsi="Times New Roman" w:cs="Times New Roman"/>
-          <w:b/>
-          <w:bCs/>
-          <w:sz w:val="26"/>
-          <w:szCs w:val="26"/>
-        </w:rPr>
-      </w:pPr>
-      <w:r>
-        <w:rPr>
-          <w:rFonts w:ascii="Times New Roman" w:hAnsi="Times New Roman" w:cs="Times New Roman"/>
-          <w:b/>
-          <w:bCs/>
-          <w:sz w:val="26"/>
-          <w:szCs w:val="26"/>
-        </w:rPr>
-        <w:t>Abstracción de la Matriz</w:t>
-      </w:r>
-    </w:p>
-    <w:p>
-      <w:pPr>
-        <w:rPr>
-          <w:rFonts w:ascii="Times New Roman" w:hAnsi="Times New Roman" w:cs="Times New Roman"/>
-          <w:sz w:val="26"/>
-          <w:szCs w:val="26"/>
-        </w:rPr>
-      </w:pPr>
-      <w:r>
-        <w:rPr>
-          <w:rFonts w:ascii="Times New Roman" w:hAnsi="Times New Roman" w:cs="Times New Roman"/>
-          <w:sz w:val="26"/>
-          <w:szCs w:val="26"/>
-        </w:rPr>
-        <w:t xml:space="preserve">Uno de los principios fundamentales de este proyecto es la abstracción de la matriz de </w:t>
-      </w:r>
-      <w:proofErr w:type="spellStart"/>
-      <w:r>
-        <w:rPr>
-          <w:rFonts w:ascii="Times New Roman" w:hAnsi="Times New Roman" w:cs="Times New Roman"/>
-          <w:sz w:val="26"/>
-          <w:szCs w:val="26"/>
-        </w:rPr>
-        <w:t>LEDs</w:t>
-      </w:r>
-      <w:proofErr w:type="spellEnd"/>
-      <w:r>
-        <w:rPr>
-          <w:rFonts w:ascii="Times New Roman" w:hAnsi="Times New Roman" w:cs="Times New Roman"/>
-          <w:sz w:val="26"/>
-          <w:szCs w:val="26"/>
-        </w:rPr>
-        <w:t>. En lugar de representar explícitamente cada LED con un estado "encendido" o "apagado", optamos por una representación más abstracta. Usamos una matriz de datos que representa el estado lógico de cada LED, pero sin especificar directamente los valores. Cada elemento de la matriz es un "bit" que puede ser 1 (encendido) o 0 (apagado).</w:t>
+        <w:t xml:space="preserve">Uso de </w:t>
+      </w:r>
+      <w:r>
+        <w:rPr>
+          <w:rFonts w:ascii="Times New Roman" w:hAnsi="Times New Roman" w:cs="Times New Roman"/>
+          <w:b/>
+          <w:bCs/>
+          <w:sz w:val="26"/>
+          <w:szCs w:val="26"/>
+        </w:rPr>
+        <w:t>74HC595</w:t>
+      </w:r>
+      <w:r>
+        <w:rPr>
+          <w:rFonts w:ascii="Times New Roman" w:hAnsi="Times New Roman" w:cs="Times New Roman"/>
+          <w:sz w:val="26"/>
+          <w:szCs w:val="26"/>
+        </w:rPr>
+        <w:t xml:space="preserve"> </w:t>
+      </w:r>
+    </w:p>
+    <w:p>
+      <w:pPr>
+        <w:rPr>
+          <w:rFonts w:ascii="Times New Roman" w:hAnsi="Times New Roman" w:cs="Times New Roman"/>
+          <w:sz w:val="26"/>
+          <w:szCs w:val="26"/>
+        </w:rPr>
+      </w:pPr>
+      <w:r>
+        <w:rPr>
+          <w:rFonts w:ascii="Times New Roman" w:hAnsi="Times New Roman" w:cs="Times New Roman"/>
+          <w:sz w:val="26"/>
+          <w:szCs w:val="26"/>
+        </w:rPr>
+        <w:t xml:space="preserve">Primero elegimos el registro de desplazamiento 74HC595 debido a su capacidad para controlar múltiples LED con solo unos pocos pines de salida Arduino. Esto nos permite ahorrar pines y simplificar las conexiones. </w:t>
+      </w:r>
+    </w:p>
+    <w:p>
+      <w:pPr>
+        <w:rPr>
+          <w:rFonts w:ascii="Times New Roman" w:hAnsi="Times New Roman" w:cs="Times New Roman"/>
+          <w:b/>
+          <w:bCs/>
+          <w:sz w:val="26"/>
+          <w:szCs w:val="26"/>
+        </w:rPr>
+      </w:pPr>
+      <w:r>
+        <w:rPr>
+          <w:rFonts w:ascii="Times New Roman" w:hAnsi="Times New Roman" w:cs="Times New Roman"/>
+          <w:b/>
+          <w:bCs/>
+          <w:sz w:val="26"/>
+          <w:szCs w:val="26"/>
+        </w:rPr>
+        <w:t>A</w:t>
+      </w:r>
+      <w:r>
+        <w:rPr>
+          <w:rFonts w:ascii="Times New Roman" w:hAnsi="Times New Roman" w:cs="Times New Roman"/>
+          <w:b/>
+          <w:bCs/>
+          <w:sz w:val="26"/>
+          <w:szCs w:val="26"/>
+        </w:rPr>
+        <w:t xml:space="preserve">bstracción matricial </w:t>
+      </w:r>
+    </w:p>
+    <w:p>
+      <w:pPr>
+        <w:rPr>
+          <w:rFonts w:ascii="Times New Roman" w:hAnsi="Times New Roman" w:cs="Times New Roman"/>
+          <w:sz w:val="26"/>
+          <w:szCs w:val="26"/>
+        </w:rPr>
+      </w:pPr>
+      <w:r>
+        <w:rPr>
+          <w:rFonts w:ascii="Times New Roman" w:hAnsi="Times New Roman" w:cs="Times New Roman"/>
+          <w:sz w:val="26"/>
+          <w:szCs w:val="26"/>
+        </w:rPr>
+        <w:t xml:space="preserve">Uno de los principios básicos del proyecto es la abstracción de la matriz LED. En lugar de representar explícitamente cada LED en términos de estado "encendido" o "apagado", optamos por una representación más abstracta. Usamos una matriz de datos para representar el estado lógico de cada </w:t>
+      </w:r>
+      <w:proofErr w:type="gramStart"/>
+      <w:r>
+        <w:rPr>
+          <w:rFonts w:ascii="Times New Roman" w:hAnsi="Times New Roman" w:cs="Times New Roman"/>
+          <w:sz w:val="26"/>
+          <w:szCs w:val="26"/>
+        </w:rPr>
+        <w:t>LED</w:t>
+      </w:r>
+      <w:proofErr w:type="gramEnd"/>
+      <w:r>
+        <w:rPr>
+          <w:rFonts w:ascii="Times New Roman" w:hAnsi="Times New Roman" w:cs="Times New Roman"/>
+          <w:sz w:val="26"/>
+          <w:szCs w:val="26"/>
+        </w:rPr>
+        <w:t xml:space="preserve"> pero no especificamos el valor directamente. Cada elemento de la matriz es un "bit", ya sea 1 (encendido) o 0 (apagado).</w:t>
       </w:r>
     </w:p>
     <w:p>

</xml_diff>